<commit_message>
documentação atualizada + formato PDF
</commit_message>
<xml_diff>
--- a/documentacao/BES-Especificacao_do_Projeto_GOIT.docx
+++ b/documentacao/BES-Especificacao_do_Projeto_GOIT.docx
@@ -2341,27 +2341,14 @@
       <w:r>
         <w:t xml:space="preserve">Figura </w:t>
       </w:r>
-      <w:r>
-        <w:fldChar w:fldCharType="begin"/>
-      </w:r>
-      <w:r>
-        <w:instrText xml:space="preserve"> SEQ Figura \* ARABIC </w:instrText>
-      </w:r>
-      <w:r>
-        <w:fldChar w:fldCharType="separate"/>
-      </w:r>
-      <w:r>
-        <w:rPr>
-          <w:noProof/>
-        </w:rPr>
-        <w:t>1</w:t>
-      </w:r>
-      <w:r>
-        <w:rPr>
-          <w:noProof/>
-        </w:rPr>
-        <w:fldChar w:fldCharType="end"/>
-      </w:r>
+      <w:fldSimple w:instr=" SEQ Figura \* ARABIC ">
+        <w:r>
+          <w:rPr>
+            <w:noProof/>
+          </w:rPr>
+          <w:t>1</w:t>
+        </w:r>
+      </w:fldSimple>
       <w:r>
         <w:t xml:space="preserve"> – Quadro “3 Objetivos”</w:t>
       </w:r>
@@ -2935,27 +2922,14 @@
       <w:r>
         <w:t xml:space="preserve">Figura </w:t>
       </w:r>
-      <w:r>
-        <w:fldChar w:fldCharType="begin"/>
-      </w:r>
-      <w:r>
-        <w:instrText xml:space="preserve"> SEQ Figura \* ARABIC </w:instrText>
-      </w:r>
-      <w:r>
-        <w:fldChar w:fldCharType="separate"/>
-      </w:r>
-      <w:r>
-        <w:rPr>
-          <w:noProof/>
-        </w:rPr>
-        <w:t>2</w:t>
-      </w:r>
-      <w:r>
-        <w:rPr>
-          <w:noProof/>
-        </w:rPr>
-        <w:fldChar w:fldCharType="end"/>
-      </w:r>
+      <w:fldSimple w:instr=" SEQ Figura \* ARABIC ">
+        <w:r>
+          <w:rPr>
+            <w:noProof/>
+          </w:rPr>
+          <w:t>2</w:t>
+        </w:r>
+      </w:fldSimple>
       <w:r>
         <w:t xml:space="preserve"> – Quadro </w:t>
       </w:r>
@@ -3402,27 +3376,14 @@
       <w:r>
         <w:t xml:space="preserve">Figura </w:t>
       </w:r>
-      <w:r>
-        <w:fldChar w:fldCharType="begin"/>
-      </w:r>
-      <w:r>
-        <w:instrText xml:space="preserve"> SEQ Figura \* ARABIC </w:instrText>
-      </w:r>
-      <w:r>
-        <w:fldChar w:fldCharType="separate"/>
-      </w:r>
-      <w:r>
-        <w:rPr>
-          <w:noProof/>
-        </w:rPr>
-        <w:t>3</w:t>
-      </w:r>
-      <w:r>
-        <w:rPr>
-          <w:noProof/>
-        </w:rPr>
-        <w:fldChar w:fldCharType="end"/>
-      </w:r>
+      <w:fldSimple w:instr=" SEQ Figura \* ARABIC ">
+        <w:r>
+          <w:rPr>
+            <w:noProof/>
+          </w:rPr>
+          <w:t>3</w:t>
+        </w:r>
+      </w:fldSimple>
       <w:r>
         <w:t xml:space="preserve"> </w:t>
       </w:r>
@@ -4110,19 +4071,23 @@
             </w:pPr>
             <w:r>
               <w:rPr>
+                <w:rFonts w:cstheme="minorHAnsi"/>
                 <w:b/>
                 <w:bCs/>
               </w:rPr>
               <w:t>ENTÃO</w:t>
             </w:r>
             <w:r>
+              <w:rPr>
+                <w:rFonts w:cstheme="minorHAnsi"/>
+              </w:rPr>
               <w:t xml:space="preserve">: </w:t>
             </w:r>
             <w:r>
-              <w:t xml:space="preserve">O cadastro não é realizado </w:t>
-            </w:r>
-            <w:r>
-              <w:t>na plataforma, pois já há um cadastro existente na base de dados</w:t>
+              <w:rPr>
+                <w:rFonts w:cstheme="minorHAnsi"/>
+              </w:rPr>
+              <w:t>O cadastro não é realizado na plataforma, pois o Apelido ou E-mail já estarão sendo usados</w:t>
             </w:r>
           </w:p>
         </w:tc>
@@ -4142,27 +4107,14 @@
       <w:r>
         <w:t xml:space="preserve">Figura </w:t>
       </w:r>
-      <w:r>
-        <w:fldChar w:fldCharType="begin"/>
-      </w:r>
-      <w:r>
-        <w:instrText xml:space="preserve"> SEQ Figura \* ARABIC </w:instrText>
-      </w:r>
-      <w:r>
-        <w:fldChar w:fldCharType="separate"/>
-      </w:r>
-      <w:r>
-        <w:rPr>
-          <w:noProof/>
-        </w:rPr>
-        <w:t>5</w:t>
-      </w:r>
-      <w:r>
-        <w:rPr>
-          <w:noProof/>
-        </w:rPr>
-        <w:fldChar w:fldCharType="end"/>
-      </w:r>
+      <w:fldSimple w:instr=" SEQ Figura \* ARABIC ">
+        <w:r>
+          <w:rPr>
+            <w:noProof/>
+          </w:rPr>
+          <w:t>5</w:t>
+        </w:r>
+      </w:fldSimple>
       <w:r>
         <w:t xml:space="preserve"> - User </w:t>
       </w:r>
@@ -4655,16 +4607,37 @@
             </w:pPr>
             <w:r>
               <w:rPr>
+                <w:rFonts w:cstheme="minorHAnsi"/>
                 <w:b/>
                 <w:bCs/>
               </w:rPr>
               <w:t>ENTÃO</w:t>
             </w:r>
             <w:r>
+              <w:rPr>
+                <w:rFonts w:cstheme="minorHAnsi"/>
+              </w:rPr>
               <w:t xml:space="preserve">: </w:t>
             </w:r>
             <w:r>
-              <w:t>O cadastro não é realizado na plataforma, pois já há um cadastro existente na base de dados</w:t>
+              <w:rPr>
+                <w:rFonts w:cstheme="minorHAnsi"/>
+              </w:rPr>
+              <w:t xml:space="preserve">O cadastro não é realizado na plataforma, pois o Apelido, </w:t>
+            </w:r>
+            <w:proofErr w:type="spellStart"/>
+            <w:r>
+              <w:rPr>
+                <w:rFonts w:cstheme="minorHAnsi"/>
+              </w:rPr>
+              <w:t>Cadastur</w:t>
+            </w:r>
+            <w:proofErr w:type="spellEnd"/>
+            <w:r>
+              <w:rPr>
+                <w:rFonts w:cstheme="minorHAnsi"/>
+              </w:rPr>
+              <w:t xml:space="preserve"> ou E-mail já estarão sendo usados</w:t>
             </w:r>
           </w:p>
         </w:tc>
@@ -4681,27 +4654,14 @@
       <w:r>
         <w:t xml:space="preserve">Figura </w:t>
       </w:r>
-      <w:r>
-        <w:fldChar w:fldCharType="begin"/>
-      </w:r>
-      <w:r>
-        <w:instrText xml:space="preserve"> SEQ Figura \* ARABIC </w:instrText>
-      </w:r>
-      <w:r>
-        <w:fldChar w:fldCharType="separate"/>
-      </w:r>
-      <w:r>
-        <w:rPr>
-          <w:noProof/>
-        </w:rPr>
-        <w:t>5</w:t>
-      </w:r>
-      <w:r>
-        <w:rPr>
-          <w:noProof/>
-        </w:rPr>
-        <w:fldChar w:fldCharType="end"/>
-      </w:r>
+      <w:fldSimple w:instr=" SEQ Figura \* ARABIC ">
+        <w:r>
+          <w:rPr>
+            <w:noProof/>
+          </w:rPr>
+          <w:t>6</w:t>
+        </w:r>
+      </w:fldSimple>
       <w:r>
         <w:t xml:space="preserve"> - User </w:t>
       </w:r>
@@ -5107,16 +5067,23 @@
             </w:pPr>
             <w:r>
               <w:rPr>
+                <w:rFonts w:cstheme="minorHAnsi"/>
                 <w:b/>
                 <w:bCs/>
               </w:rPr>
               <w:t>ENTÃO</w:t>
             </w:r>
             <w:r>
+              <w:rPr>
+                <w:rFonts w:cstheme="minorHAnsi"/>
+              </w:rPr>
               <w:t xml:space="preserve">: </w:t>
             </w:r>
             <w:r>
-              <w:t>O cadastro não é realizado na plataforma, pois já há um cadastro existente na base de dados</w:t>
+              <w:rPr>
+                <w:rFonts w:cstheme="minorHAnsi"/>
+              </w:rPr>
+              <w:t>O cadastro não é realizado na plataforma, pois a Fantasia, CNPJ ou E-mail já estarão sendo usados</w:t>
             </w:r>
           </w:p>
         </w:tc>
@@ -5133,27 +5100,14 @@
       <w:r>
         <w:t xml:space="preserve">Figura </w:t>
       </w:r>
-      <w:r>
-        <w:fldChar w:fldCharType="begin"/>
-      </w:r>
-      <w:r>
-        <w:instrText xml:space="preserve"> SEQ Figura \* ARABIC </w:instrText>
-      </w:r>
-      <w:r>
-        <w:fldChar w:fldCharType="separate"/>
-      </w:r>
-      <w:r>
-        <w:rPr>
-          <w:noProof/>
-        </w:rPr>
-        <w:t>5</w:t>
-      </w:r>
-      <w:r>
-        <w:rPr>
-          <w:noProof/>
-        </w:rPr>
-        <w:fldChar w:fldCharType="end"/>
-      </w:r>
+      <w:fldSimple w:instr=" SEQ Figura \* ARABIC ">
+        <w:r>
+          <w:rPr>
+            <w:noProof/>
+          </w:rPr>
+          <w:t>7</w:t>
+        </w:r>
+      </w:fldSimple>
       <w:r>
         <w:t xml:space="preserve"> - User </w:t>
       </w:r>
@@ -5695,27 +5649,14 @@
       <w:r>
         <w:t xml:space="preserve">Figura </w:t>
       </w:r>
-      <w:r>
-        <w:fldChar w:fldCharType="begin"/>
-      </w:r>
-      <w:r>
-        <w:instrText xml:space="preserve"> SEQ Figura \* ARABIC </w:instrText>
-      </w:r>
-      <w:r>
-        <w:fldChar w:fldCharType="separate"/>
-      </w:r>
-      <w:r>
-        <w:rPr>
-          <w:noProof/>
-        </w:rPr>
-        <w:t>5</w:t>
-      </w:r>
-      <w:r>
-        <w:rPr>
-          <w:noProof/>
-        </w:rPr>
-        <w:fldChar w:fldCharType="end"/>
-      </w:r>
+      <w:fldSimple w:instr=" SEQ Figura \* ARABIC ">
+        <w:r>
+          <w:rPr>
+            <w:noProof/>
+          </w:rPr>
+          <w:t>8</w:t>
+        </w:r>
+      </w:fldSimple>
       <w:r>
         <w:t xml:space="preserve"> - User </w:t>
       </w:r>
@@ -6252,6 +6193,8 @@
               </w:rPr>
               <w:t>é criada e é sugerido a contratação de um instrutor certificado na atividade</w:t>
             </w:r>
+            <w:bookmarkStart w:id="17" w:name="_GoBack"/>
+            <w:bookmarkEnd w:id="17"/>
           </w:p>
         </w:tc>
       </w:tr>
@@ -6294,7 +6237,7 @@
           <w:rFonts w:cstheme="minorHAnsi"/>
           <w:noProof/>
         </w:rPr>
-        <w:t>5</w:t>
+        <w:t>9</w:t>
       </w:r>
       <w:r>
         <w:rPr>
@@ -6864,27 +6807,14 @@
       <w:r>
         <w:t xml:space="preserve">Figura </w:t>
       </w:r>
-      <w:r>
-        <w:fldChar w:fldCharType="begin"/>
-      </w:r>
-      <w:r>
-        <w:instrText xml:space="preserve"> SEQ Figura \* ARABIC </w:instrText>
-      </w:r>
-      <w:r>
-        <w:fldChar w:fldCharType="separate"/>
-      </w:r>
-      <w:r>
-        <w:rPr>
-          <w:noProof/>
-        </w:rPr>
-        <w:t>5</w:t>
-      </w:r>
-      <w:r>
-        <w:rPr>
-          <w:noProof/>
-        </w:rPr>
-        <w:fldChar w:fldCharType="end"/>
-      </w:r>
+      <w:fldSimple w:instr=" SEQ Figura \* ARABIC ">
+        <w:r>
+          <w:rPr>
+            <w:noProof/>
+          </w:rPr>
+          <w:t>10</w:t>
+        </w:r>
+      </w:fldSimple>
       <w:r>
         <w:t xml:space="preserve"> - User </w:t>
       </w:r>
@@ -7483,27 +7413,14 @@
       <w:r>
         <w:t xml:space="preserve">Figura </w:t>
       </w:r>
-      <w:r>
-        <w:fldChar w:fldCharType="begin"/>
-      </w:r>
-      <w:r>
-        <w:instrText xml:space="preserve"> SEQ Figura \* ARABIC </w:instrText>
-      </w:r>
-      <w:r>
-        <w:fldChar w:fldCharType="separate"/>
-      </w:r>
-      <w:r>
-        <w:rPr>
-          <w:noProof/>
-        </w:rPr>
-        <w:t>5</w:t>
-      </w:r>
-      <w:r>
-        <w:rPr>
-          <w:noProof/>
-        </w:rPr>
-        <w:fldChar w:fldCharType="end"/>
-      </w:r>
+      <w:fldSimple w:instr=" SEQ Figura \* ARABIC ">
+        <w:r>
+          <w:rPr>
+            <w:noProof/>
+          </w:rPr>
+          <w:t>11</w:t>
+        </w:r>
+      </w:fldSimple>
       <w:r>
         <w:t xml:space="preserve"> - User </w:t>
       </w:r>
@@ -7621,12 +7538,12 @@
       <w:pPr>
         <w:pStyle w:val="Ttulo1"/>
       </w:pPr>
-      <w:bookmarkStart w:id="17" w:name="_Toc133768599"/>
+      <w:bookmarkStart w:id="18" w:name="_Toc133768599"/>
       <w:r>
         <w:lastRenderedPageBreak/>
         <w:t>ARTEFATO 6: Diagrama Entidade-Relacionamento (DER)</w:t>
       </w:r>
-      <w:bookmarkEnd w:id="17"/>
+      <w:bookmarkEnd w:id="18"/>
     </w:p>
     <w:p/>
     <w:p>
@@ -7713,7 +7630,6 @@
                 <w:bCs/>
               </w:rPr>
             </w:pPr>
-            <w:bookmarkStart w:id="18" w:name="_GoBack"/>
             <w:r>
               <w:rPr>
                 <w:b/>
@@ -7770,7 +7686,6 @@
                 </wp:inline>
               </w:drawing>
             </w:r>
-            <w:bookmarkEnd w:id="18"/>
           </w:p>
           <w:p>
             <w:pPr>
@@ -7794,27 +7709,14 @@
       <w:r>
         <w:t xml:space="preserve">Figura </w:t>
       </w:r>
-      <w:r>
-        <w:fldChar w:fldCharType="begin"/>
-      </w:r>
-      <w:r>
-        <w:instrText xml:space="preserve"> SEQ Figura \* ARABIC </w:instrText>
-      </w:r>
-      <w:r>
-        <w:fldChar w:fldCharType="separate"/>
-      </w:r>
-      <w:r>
-        <w:rPr>
-          <w:noProof/>
-        </w:rPr>
-        <w:t>6</w:t>
-      </w:r>
-      <w:r>
-        <w:rPr>
-          <w:noProof/>
-        </w:rPr>
-        <w:fldChar w:fldCharType="end"/>
-      </w:r>
+      <w:fldSimple w:instr=" SEQ Figura \* ARABIC ">
+        <w:r>
+          <w:rPr>
+            <w:noProof/>
+          </w:rPr>
+          <w:t>12</w:t>
+        </w:r>
+      </w:fldSimple>
       <w:r>
         <w:t xml:space="preserve"> – </w:t>
       </w:r>
@@ -8092,7 +7994,7 @@
                             <a:tailEnd type="none" w="med" len="med"/>
                             <a:extLst>
                               <a:ext uri="{C807C97D-BFC1-408E-A445-0C87EB9F89A2}">
-                                <ask:lineSketchStyleProps xmlns:ask="http://schemas.microsoft.com/office/drawing/2018/sketchyshapes" xmlns:w16se="http://schemas.microsoft.com/office/word/2015/wordml/symex" xmlns:w16sdtdh="http://schemas.microsoft.com/office/word/2020/wordml/sdtdatahash" xmlns:w16="http://schemas.microsoft.com/office/word/2018/wordml" xmlns:w16cid="http://schemas.microsoft.com/office/word/2016/wordml/cid" xmlns:w16cex="http://schemas.microsoft.com/office/word/2018/wordml/cex" xmlns:w="http://schemas.openxmlformats.org/wordprocessingml/2006/main" xmlns:w10="urn:schemas-microsoft-com:office:word" xmlns:v="urn:schemas-microsoft-com:vml" xmlns:oel="http://schemas.microsoft.com/office/2019/extlst" xmlns:o="urn:schemas-microsoft-com:office:office" xmlns:am3d="http://schemas.microsoft.com/office/drawing/2017/model3d" xmlns:aink="http://schemas.microsoft.com/office/drawing/2016/ink" xmlns:cx8="http://schemas.microsoft.com/office/drawing/2016/5/14/chartex" xmlns:cx7="http://schemas.microsoft.com/office/drawing/2016/5/13/chartex" xmlns:cx6="http://schemas.microsoft.com/office/drawing/2016/5/12/chartex" xmlns:cx5="http://schemas.microsoft.com/office/drawing/2016/5/11/chartex" xmlns:cx4="http://schemas.microsoft.com/office/drawing/2016/5/10/chartex" xmlns:cx3="http://schemas.microsoft.com/office/drawing/2016/5/9/chartex" xmlns:cx2="http://schemas.microsoft.com/office/drawing/2015/10/21/chartex" xmlns:cx1="http://schemas.microsoft.com/office/drawing/2015/9/8/chartex" xmlns:cx="http://schemas.microsoft.com/office/drawing/2014/chartex" xmlns="" sd="0">
+                                <ask:lineSketchStyleProps xmlns="" xmlns:cx="http://schemas.microsoft.com/office/drawing/2014/chartex" xmlns:cx1="http://schemas.microsoft.com/office/drawing/2015/9/8/chartex" xmlns:cx2="http://schemas.microsoft.com/office/drawing/2015/10/21/chartex" xmlns:cx3="http://schemas.microsoft.com/office/drawing/2016/5/9/chartex" xmlns:cx4="http://schemas.microsoft.com/office/drawing/2016/5/10/chartex" xmlns:cx5="http://schemas.microsoft.com/office/drawing/2016/5/11/chartex" xmlns:cx6="http://schemas.microsoft.com/office/drawing/2016/5/12/chartex" xmlns:cx7="http://schemas.microsoft.com/office/drawing/2016/5/13/chartex" xmlns:cx8="http://schemas.microsoft.com/office/drawing/2016/5/14/chartex" xmlns:aink="http://schemas.microsoft.com/office/drawing/2016/ink" xmlns:am3d="http://schemas.microsoft.com/office/drawing/2017/model3d" xmlns:o="urn:schemas-microsoft-com:office:office" xmlns:oel="http://schemas.microsoft.com/office/2019/extlst" xmlns:v="urn:schemas-microsoft-com:vml" xmlns:w10="urn:schemas-microsoft-com:office:word" xmlns:w="http://schemas.openxmlformats.org/wordprocessingml/2006/main" xmlns:w16cex="http://schemas.microsoft.com/office/word/2018/wordml/cex" xmlns:w16cid="http://schemas.microsoft.com/office/word/2016/wordml/cid" xmlns:w16="http://schemas.microsoft.com/office/word/2018/wordml" xmlns:w16sdtdh="http://schemas.microsoft.com/office/word/2020/wordml/sdtdatahash" xmlns:w16se="http://schemas.microsoft.com/office/word/2015/wordml/symex" xmlns:ask="http://schemas.microsoft.com/office/drawing/2018/sketchyshapes" sd="0">
                                   <a:custGeom>
                                     <a:avLst/>
                                     <a:gdLst/>
@@ -8141,27 +8043,14 @@
       <w:r>
         <w:t xml:space="preserve">Figura </w:t>
       </w:r>
-      <w:r>
-        <w:fldChar w:fldCharType="begin"/>
-      </w:r>
-      <w:r>
-        <w:instrText xml:space="preserve"> SEQ Figura \* ARABIC </w:instrText>
-      </w:r>
-      <w:r>
-        <w:fldChar w:fldCharType="separate"/>
-      </w:r>
-      <w:r>
-        <w:rPr>
-          <w:noProof/>
-        </w:rPr>
-        <w:t>7</w:t>
-      </w:r>
-      <w:r>
-        <w:rPr>
-          <w:noProof/>
-        </w:rPr>
-        <w:fldChar w:fldCharType="end"/>
-      </w:r>
+      <w:fldSimple w:instr=" SEQ Figura \* ARABIC ">
+        <w:r>
+          <w:rPr>
+            <w:noProof/>
+          </w:rPr>
+          <w:t>13</w:t>
+        </w:r>
+      </w:fldSimple>
       <w:r>
         <w:t xml:space="preserve"> </w:t>
       </w:r>
@@ -8391,27 +8280,14 @@
       <w:r>
         <w:t xml:space="preserve">Figura </w:t>
       </w:r>
-      <w:r>
-        <w:fldChar w:fldCharType="begin"/>
-      </w:r>
-      <w:r>
-        <w:instrText xml:space="preserve"> SEQ Figura \* ARABIC </w:instrText>
-      </w:r>
-      <w:r>
-        <w:fldChar w:fldCharType="separate"/>
-      </w:r>
-      <w:r>
-        <w:rPr>
-          <w:noProof/>
-        </w:rPr>
-        <w:t>8</w:t>
-      </w:r>
-      <w:r>
-        <w:rPr>
-          <w:noProof/>
-        </w:rPr>
-        <w:fldChar w:fldCharType="end"/>
-      </w:r>
+      <w:fldSimple w:instr=" SEQ Figura \* ARABIC ">
+        <w:r>
+          <w:rPr>
+            <w:noProof/>
+          </w:rPr>
+          <w:t>14</w:t>
+        </w:r>
+      </w:fldSimple>
       <w:r>
         <w:t xml:space="preserve"> – Exemplo: Diagrama </w:t>
       </w:r>
@@ -8547,7 +8423,7 @@
                 <v:shape id="_x0000_i1025" type="#_x0000_t75" style="width:425.2pt;height:232.2pt" o:ole="">
                   <v:imagedata r:id="rId16" o:title=""/>
                 </v:shape>
-                <o:OLEObject Type="Embed" ProgID="PBrush" ShapeID="_x0000_i1025" DrawAspect="Content" ObjectID="_1745082173" r:id="rId17"/>
+                <o:OLEObject Type="Embed" ProgID="PBrush" ShapeID="_x0000_i1025" DrawAspect="Content" ObjectID="_1745160233" r:id="rId17"/>
               </w:object>
             </w:r>
           </w:p>
@@ -8572,27 +8448,14 @@
       <w:r>
         <w:t xml:space="preserve">Figura </w:t>
       </w:r>
-      <w:r>
-        <w:fldChar w:fldCharType="begin"/>
-      </w:r>
-      <w:r>
-        <w:instrText xml:space="preserve"> SEQ Figura \* ARABIC </w:instrText>
-      </w:r>
-      <w:r>
-        <w:fldChar w:fldCharType="separate"/>
-      </w:r>
-      <w:r>
-        <w:rPr>
-          <w:noProof/>
-        </w:rPr>
-        <w:t>9</w:t>
-      </w:r>
-      <w:r>
-        <w:rPr>
-          <w:noProof/>
-        </w:rPr>
-        <w:fldChar w:fldCharType="end"/>
-      </w:r>
+      <w:fldSimple w:instr=" SEQ Figura \* ARABIC ">
+        <w:r>
+          <w:rPr>
+            <w:noProof/>
+          </w:rPr>
+          <w:t>15</w:t>
+        </w:r>
+      </w:fldSimple>
       <w:r>
         <w:t xml:space="preserve"> – Exemplo: Diagrama de Máquina de Estados.</w:t>
       </w:r>
@@ -8916,7 +8779,7 @@
       <w:rPr>
         <w:noProof/>
       </w:rPr>
-      <w:t>10</w:t>
+      <w:t>2</w:t>
     </w:r>
     <w:r>
       <w:fldChar w:fldCharType="end"/>
@@ -12498,61 +12361,6 @@
 </file>
 
 <file path=customXml/item1.xml><?xml version="1.0" encoding="utf-8"?>
-<p:properties xmlns:p="http://schemas.microsoft.com/office/2006/metadata/properties" xmlns:xsi="http://www.w3.org/2001/XMLSchema-instance" xmlns:pc="http://schemas.microsoft.com/office/infopath/2007/PartnerControls">
-  <documentManagement>
-    <Self_Registration_Enabled xmlns="62040d15-2a0f-436b-b36b-d0997ccb9385" xsi:nil="true"/>
-    <Teachers xmlns="62040d15-2a0f-436b-b36b-d0997ccb9385">
-      <UserInfo>
-        <DisplayName/>
-        <AccountId xsi:nil="true"/>
-        <AccountType/>
-      </UserInfo>
-    </Teachers>
-    <Student_Groups xmlns="62040d15-2a0f-436b-b36b-d0997ccb9385">
-      <UserInfo>
-        <DisplayName/>
-        <AccountId xsi:nil="true"/>
-        <AccountType/>
-      </UserInfo>
-    </Student_Groups>
-    <_ip_UnifiedCompliancePolicyUIAction xmlns="http://schemas.microsoft.com/sharepoint/v3" xsi:nil="true"/>
-    <Distribution_Groups xmlns="62040d15-2a0f-436b-b36b-d0997ccb9385" xsi:nil="true"/>
-    <AppVersion xmlns="62040d15-2a0f-436b-b36b-d0997ccb9385" xsi:nil="true"/>
-    <Is_Collaboration_Space_Locked xmlns="62040d15-2a0f-436b-b36b-d0997ccb9385" xsi:nil="true"/>
-    <Teams_Channel_Section_Location xmlns="62040d15-2a0f-436b-b36b-d0997ccb9385" xsi:nil="true"/>
-    <Templates xmlns="62040d15-2a0f-436b-b36b-d0997ccb9385" xsi:nil="true"/>
-    <Has_Teacher_Only_SectionGroup xmlns="62040d15-2a0f-436b-b36b-d0997ccb9385" xsi:nil="true"/>
-    <CultureName xmlns="62040d15-2a0f-436b-b36b-d0997ccb9385" xsi:nil="true"/>
-    <Invited_Students xmlns="62040d15-2a0f-436b-b36b-d0997ccb9385" xsi:nil="true"/>
-    <LMS_Mappings xmlns="62040d15-2a0f-436b-b36b-d0997ccb9385" xsi:nil="true"/>
-    <Invited_Teachers xmlns="62040d15-2a0f-436b-b36b-d0997ccb9385" xsi:nil="true"/>
-    <_ip_UnifiedCompliancePolicyProperties xmlns="http://schemas.microsoft.com/sharepoint/v3" xsi:nil="true"/>
-    <TeamsChannelId xmlns="62040d15-2a0f-436b-b36b-d0997ccb9385" xsi:nil="true"/>
-    <IsNotebookLocked xmlns="62040d15-2a0f-436b-b36b-d0997ccb9385" xsi:nil="true"/>
-    <DefaultSectionNames xmlns="62040d15-2a0f-436b-b36b-d0997ccb9385" xsi:nil="true"/>
-    <Math_Settings xmlns="62040d15-2a0f-436b-b36b-d0997ccb9385" xsi:nil="true"/>
-    <Self_Registration_Enabled0 xmlns="62040d15-2a0f-436b-b36b-d0997ccb9385" xsi:nil="true"/>
-    <Owner xmlns="62040d15-2a0f-436b-b36b-d0997ccb9385">
-      <UserInfo>
-        <DisplayName/>
-        <AccountId xsi:nil="true"/>
-        <AccountType/>
-      </UserInfo>
-    </Owner>
-    <Students xmlns="62040d15-2a0f-436b-b36b-d0997ccb9385">
-      <UserInfo>
-        <DisplayName/>
-        <AccountId xsi:nil="true"/>
-        <AccountType/>
-      </UserInfo>
-    </Students>
-    <NotebookType xmlns="62040d15-2a0f-436b-b36b-d0997ccb9385" xsi:nil="true"/>
-    <FolderType xmlns="62040d15-2a0f-436b-b36b-d0997ccb9385" xsi:nil="true"/>
-  </documentManagement>
-</p:properties>
-</file>
-
-<file path=customXml/item2.xml><?xml version="1.0" encoding="utf-8"?>
 <ct:contentTypeSchema xmlns:ct="http://schemas.microsoft.com/office/2006/metadata/contentType" xmlns:ma="http://schemas.microsoft.com/office/2006/metadata/properties/metaAttributes" ct:_="" ma:_="" ma:contentTypeName="Document" ma:contentTypeID="0x01010041D9E00BB80FC442A2C2A7499C3714C9" ma:contentTypeVersion="38" ma:contentTypeDescription="Create a new document." ma:contentTypeScope="" ma:versionID="180907cabd1390ce6ba84695c2ac9765">
   <xsd:schema xmlns:xsd="http://www.w3.org/2001/XMLSchema" xmlns:xs="http://www.w3.org/2001/XMLSchema" xmlns:p="http://schemas.microsoft.com/office/2006/metadata/properties" xmlns:ns1="http://schemas.microsoft.com/sharepoint/v3" xmlns:ns3="62040d15-2a0f-436b-b36b-d0997ccb9385" xmlns:ns4="b88ab0f6-212d-4a79-9c89-e60cf90a1af2" targetNamespace="http://schemas.microsoft.com/office/2006/metadata/properties" ma:root="true" ma:fieldsID="d2ec7b8458867c643376c7ad39137ce4" ns1:_="" ns3:_="" ns4:_="">
     <xsd:import namespace="http://schemas.microsoft.com/sharepoint/v3"/>
@@ -12998,6 +12806,61 @@
 </ct:contentTypeSchema>
 </file>
 
+<file path=customXml/item2.xml><?xml version="1.0" encoding="utf-8"?>
+<p:properties xmlns:p="http://schemas.microsoft.com/office/2006/metadata/properties" xmlns:xsi="http://www.w3.org/2001/XMLSchema-instance" xmlns:pc="http://schemas.microsoft.com/office/infopath/2007/PartnerControls">
+  <documentManagement>
+    <Self_Registration_Enabled xmlns="62040d15-2a0f-436b-b36b-d0997ccb9385" xsi:nil="true"/>
+    <Teachers xmlns="62040d15-2a0f-436b-b36b-d0997ccb9385">
+      <UserInfo>
+        <DisplayName/>
+        <AccountId xsi:nil="true"/>
+        <AccountType/>
+      </UserInfo>
+    </Teachers>
+    <Student_Groups xmlns="62040d15-2a0f-436b-b36b-d0997ccb9385">
+      <UserInfo>
+        <DisplayName/>
+        <AccountId xsi:nil="true"/>
+        <AccountType/>
+      </UserInfo>
+    </Student_Groups>
+    <_ip_UnifiedCompliancePolicyUIAction xmlns="http://schemas.microsoft.com/sharepoint/v3" xsi:nil="true"/>
+    <Distribution_Groups xmlns="62040d15-2a0f-436b-b36b-d0997ccb9385" xsi:nil="true"/>
+    <AppVersion xmlns="62040d15-2a0f-436b-b36b-d0997ccb9385" xsi:nil="true"/>
+    <Is_Collaboration_Space_Locked xmlns="62040d15-2a0f-436b-b36b-d0997ccb9385" xsi:nil="true"/>
+    <Teams_Channel_Section_Location xmlns="62040d15-2a0f-436b-b36b-d0997ccb9385" xsi:nil="true"/>
+    <Templates xmlns="62040d15-2a0f-436b-b36b-d0997ccb9385" xsi:nil="true"/>
+    <Has_Teacher_Only_SectionGroup xmlns="62040d15-2a0f-436b-b36b-d0997ccb9385" xsi:nil="true"/>
+    <CultureName xmlns="62040d15-2a0f-436b-b36b-d0997ccb9385" xsi:nil="true"/>
+    <Invited_Students xmlns="62040d15-2a0f-436b-b36b-d0997ccb9385" xsi:nil="true"/>
+    <LMS_Mappings xmlns="62040d15-2a0f-436b-b36b-d0997ccb9385" xsi:nil="true"/>
+    <Invited_Teachers xmlns="62040d15-2a0f-436b-b36b-d0997ccb9385" xsi:nil="true"/>
+    <_ip_UnifiedCompliancePolicyProperties xmlns="http://schemas.microsoft.com/sharepoint/v3" xsi:nil="true"/>
+    <TeamsChannelId xmlns="62040d15-2a0f-436b-b36b-d0997ccb9385" xsi:nil="true"/>
+    <IsNotebookLocked xmlns="62040d15-2a0f-436b-b36b-d0997ccb9385" xsi:nil="true"/>
+    <DefaultSectionNames xmlns="62040d15-2a0f-436b-b36b-d0997ccb9385" xsi:nil="true"/>
+    <Math_Settings xmlns="62040d15-2a0f-436b-b36b-d0997ccb9385" xsi:nil="true"/>
+    <Self_Registration_Enabled0 xmlns="62040d15-2a0f-436b-b36b-d0997ccb9385" xsi:nil="true"/>
+    <Owner xmlns="62040d15-2a0f-436b-b36b-d0997ccb9385">
+      <UserInfo>
+        <DisplayName/>
+        <AccountId xsi:nil="true"/>
+        <AccountType/>
+      </UserInfo>
+    </Owner>
+    <Students xmlns="62040d15-2a0f-436b-b36b-d0997ccb9385">
+      <UserInfo>
+        <DisplayName/>
+        <AccountId xsi:nil="true"/>
+        <AccountType/>
+      </UserInfo>
+    </Students>
+    <NotebookType xmlns="62040d15-2a0f-436b-b36b-d0997ccb9385" xsi:nil="true"/>
+    <FolderType xmlns="62040d15-2a0f-436b-b36b-d0997ccb9385" xsi:nil="true"/>
+  </documentManagement>
+</p:properties>
+</file>
+
 <file path=customXml/item3.xml><?xml version="1.0" encoding="utf-8"?>
 <?mso-contentType ?>
 <FormTemplates xmlns="http://schemas.microsoft.com/sharepoint/v3/contenttype/forms">
@@ -13012,17 +12875,6 @@
 </file>
 
 <file path=customXml/itemProps1.xml><?xml version="1.0" encoding="utf-8"?>
-<ds:datastoreItem xmlns:ds="http://schemas.openxmlformats.org/officeDocument/2006/customXml" ds:itemID="{95F86C99-42FA-4EA1-8E50-0FBF23CAF963}">
-  <ds:schemaRefs>
-    <ds:schemaRef ds:uri="http://schemas.microsoft.com/office/2006/metadata/properties"/>
-    <ds:schemaRef ds:uri="http://schemas.microsoft.com/office/infopath/2007/PartnerControls"/>
-    <ds:schemaRef ds:uri="62040d15-2a0f-436b-b36b-d0997ccb9385"/>
-    <ds:schemaRef ds:uri="http://schemas.microsoft.com/sharepoint/v3"/>
-  </ds:schemaRefs>
-</ds:datastoreItem>
-</file>
-
-<file path=customXml/itemProps2.xml><?xml version="1.0" encoding="utf-8"?>
 <ds:datastoreItem xmlns:ds="http://schemas.openxmlformats.org/officeDocument/2006/customXml" ds:itemID="{EBB89DE7-2D48-4732-AF70-689A5CB07B71}">
   <ds:schemaRefs>
     <ds:schemaRef ds:uri="http://schemas.microsoft.com/office/2006/metadata/contentType"/>
@@ -13042,6 +12894,17 @@
 </ds:datastoreItem>
 </file>
 
+<file path=customXml/itemProps2.xml><?xml version="1.0" encoding="utf-8"?>
+<ds:datastoreItem xmlns:ds="http://schemas.openxmlformats.org/officeDocument/2006/customXml" ds:itemID="{95F86C99-42FA-4EA1-8E50-0FBF23CAF963}">
+  <ds:schemaRefs>
+    <ds:schemaRef ds:uri="http://schemas.microsoft.com/office/2006/metadata/properties"/>
+    <ds:schemaRef ds:uri="http://schemas.microsoft.com/office/infopath/2007/PartnerControls"/>
+    <ds:schemaRef ds:uri="62040d15-2a0f-436b-b36b-d0997ccb9385"/>
+    <ds:schemaRef ds:uri="http://schemas.microsoft.com/sharepoint/v3"/>
+  </ds:schemaRefs>
+</ds:datastoreItem>
+</file>
+
 <file path=customXml/itemProps3.xml><?xml version="1.0" encoding="utf-8"?>
 <ds:datastoreItem xmlns:ds="http://schemas.openxmlformats.org/officeDocument/2006/customXml" ds:itemID="{11B1DE72-80E9-4162-B852-7908AAB96FDA}">
   <ds:schemaRefs>
@@ -13051,7 +12914,7 @@
 </file>
 
 <file path=customXml/itemProps4.xml><?xml version="1.0" encoding="utf-8"?>
-<ds:datastoreItem xmlns:ds="http://schemas.openxmlformats.org/officeDocument/2006/customXml" ds:itemID="{09FC1503-358D-410E-8768-E7E1B386D927}">
+<ds:datastoreItem xmlns:ds="http://schemas.openxmlformats.org/officeDocument/2006/customXml" ds:itemID="{8C2FCFAD-26B5-4908-8EEB-0A41CF96F6B9}">
   <ds:schemaRefs>
     <ds:schemaRef ds:uri="http://schemas.openxmlformats.org/officeDocument/2006/bibliography"/>
   </ds:schemaRefs>

</xml_diff>